<commit_message>
Added Bicycle thieves and Square difference.
</commit_message>
<xml_diff>
--- a/News.docx
+++ b/News.docx
@@ -21,8 +21,37 @@
         </w:numPr>
       </w:pPr>
       <w:r>
-        <w:t>Email existed before the world wide web : Yeah, In old times shibi, before the launch of WWW, Emails were sent through rotary telephones and it was called Pre-WWW. There is a video in youtube about this of emails been sent in 1984.</w:t>
-      </w:r>
+        <w:t xml:space="preserve">Email existed before the world wide </w:t>
+      </w:r>
+      <w:proofErr w:type="gramStart"/>
+      <w:r>
+        <w:t>web :</w:t>
+      </w:r>
+      <w:proofErr w:type="gramEnd"/>
+      <w:r>
+        <w:t xml:space="preserve"> Yeah, In old times </w:t>
+      </w:r>
+      <w:proofErr w:type="spellStart"/>
+      <w:r>
+        <w:t>shibi</w:t>
+      </w:r>
+      <w:proofErr w:type="spellEnd"/>
+      <w:r>
+        <w:t xml:space="preserve">, before the launch of WWW, Emails were sent through rotary telephones and it was called Pre-WWW. There is a video in </w:t>
+      </w:r>
+      <w:proofErr w:type="spellStart"/>
+      <w:r>
+        <w:t>youtube</w:t>
+      </w:r>
+      <w:proofErr w:type="spellEnd"/>
+      <w:r>
+        <w:t xml:space="preserve"> about this of emails been sent in </w:t>
+      </w:r>
+      <w:proofErr w:type="gramStart"/>
+      <w:r>
+        <w:t>1984.</w:t>
+      </w:r>
+      <w:proofErr w:type="gramEnd"/>
     </w:p>
     <w:p>
       <w:pPr>
@@ -33,7 +62,47 @@
         </w:numPr>
       </w:pPr>
       <w:r>
-        <w:t>QWERTY Keyboards were meant to slow down our typing. The keys were designed for gaps to type it slow. The Dvorak keyboard is the only keyboard layout which handles the alphabets as keys in order. And yeah, It was introduced to decipher the morse code easily.</w:t>
+        <w:t xml:space="preserve">QWERTY Keyboards </w:t>
+      </w:r>
+      <w:proofErr w:type="gramStart"/>
+      <w:r>
+        <w:t>were meant</w:t>
+      </w:r>
+      <w:proofErr w:type="gramEnd"/>
+      <w:r>
+        <w:t xml:space="preserve"> to slow down our typing. The keys </w:t>
+      </w:r>
+      <w:proofErr w:type="gramStart"/>
+      <w:r>
+        <w:t>were designed</w:t>
+      </w:r>
+      <w:proofErr w:type="gramEnd"/>
+      <w:r>
+        <w:t xml:space="preserve"> for gaps to type it slow. The Dvorak keyboard is the only keyboard </w:t>
+      </w:r>
+      <w:proofErr w:type="gramStart"/>
+      <w:r>
+        <w:t>layout which</w:t>
+      </w:r>
+      <w:proofErr w:type="gramEnd"/>
+      <w:r>
+        <w:t xml:space="preserve"> handles the alphabets as keys in order. </w:t>
+      </w:r>
+      <w:proofErr w:type="gramStart"/>
+      <w:r>
+        <w:t>And</w:t>
+      </w:r>
+      <w:proofErr w:type="gramEnd"/>
+      <w:r>
+        <w:t xml:space="preserve"> yeah, It was introduced to decipher the </w:t>
+      </w:r>
+      <w:proofErr w:type="spellStart"/>
+      <w:r>
+        <w:t>morse</w:t>
+      </w:r>
+      <w:proofErr w:type="spellEnd"/>
+      <w:r>
+        <w:t xml:space="preserve"> code easily.</w:t>
       </w:r>
     </w:p>
     <w:p>
@@ -45,7 +114,15 @@
         </w:numPr>
       </w:pPr>
       <w:r>
-        <w:t>People think that Logo of Hyundai is the first letter of the name that is H bt it is not true the logo mentions shaking hands of two people one is client n another one  is representative of the company</w:t>
+        <w:t xml:space="preserve">People think that Logo of Hyundai is the first letter of the name that is H </w:t>
+      </w:r>
+      <w:proofErr w:type="spellStart"/>
+      <w:r>
+        <w:t>bt</w:t>
+      </w:r>
+      <w:proofErr w:type="spellEnd"/>
+      <w:r>
+        <w:t xml:space="preserve"> it is not true the logo mentions shaking hands of two people one is client n another one  is representative of the company</w:t>
       </w:r>
     </w:p>
     <w:p>
@@ -56,8 +133,45 @@
           <w:numId w:val="1"/>
         </w:numPr>
       </w:pPr>
-      <w:r>
-        <w:t>Oneplus 6 smart fone is launched for indian market .marketing started today 3pm in mumbai as an event n it is exclusively avilable in amazon on 21 n 22 may</w:t>
+      <w:proofErr w:type="spellStart"/>
+      <w:r>
+        <w:t>Oneplus</w:t>
+      </w:r>
+      <w:proofErr w:type="spellEnd"/>
+      <w:r>
+        <w:t xml:space="preserve"> 6 smart </w:t>
+      </w:r>
+      <w:proofErr w:type="spellStart"/>
+      <w:r>
+        <w:t>fone</w:t>
+      </w:r>
+      <w:proofErr w:type="spellEnd"/>
+      <w:r>
+        <w:t xml:space="preserve"> is launched for </w:t>
+      </w:r>
+      <w:proofErr w:type="spellStart"/>
+      <w:r>
+        <w:t>indian</w:t>
+      </w:r>
+      <w:proofErr w:type="spellEnd"/>
+      <w:r>
+        <w:t xml:space="preserve"> market .marketing started today 3pm in </w:t>
+      </w:r>
+      <w:proofErr w:type="spellStart"/>
+      <w:r>
+        <w:t>mumbai</w:t>
+      </w:r>
+      <w:proofErr w:type="spellEnd"/>
+      <w:r>
+        <w:t xml:space="preserve"> as an event n it is exclusively </w:t>
+      </w:r>
+      <w:proofErr w:type="spellStart"/>
+      <w:r>
+        <w:t>avilable</w:t>
+      </w:r>
+      <w:proofErr w:type="spellEnd"/>
+      <w:r>
+        <w:t xml:space="preserve"> in amazon on 21 n 22 may</w:t>
       </w:r>
     </w:p>
     <w:p>
@@ -87,7 +201,39 @@
         </w:numPr>
       </w:pPr>
       <w:r>
-        <w:t>Google Assitant device can play or listen to anything even if u dont have a google account. The new update makes them to. Because, It can store many of the personal datas for their convenience.</w:t>
+        <w:t xml:space="preserve">Google </w:t>
+      </w:r>
+      <w:proofErr w:type="spellStart"/>
+      <w:r>
+        <w:t>Assitant</w:t>
+      </w:r>
+      <w:proofErr w:type="spellEnd"/>
+      <w:r>
+        <w:t xml:space="preserve"> device can play or listen to anything even if u </w:t>
+      </w:r>
+      <w:proofErr w:type="spellStart"/>
+      <w:r>
+        <w:t>dont</w:t>
+      </w:r>
+      <w:proofErr w:type="spellEnd"/>
+      <w:r>
+        <w:t xml:space="preserve"> have a google account. The new update makes them to. Because, </w:t>
+      </w:r>
+      <w:proofErr w:type="gramStart"/>
+      <w:r>
+        <w:t>It</w:t>
+      </w:r>
+      <w:proofErr w:type="gramEnd"/>
+      <w:r>
+        <w:t xml:space="preserve"> can store many of the personal </w:t>
+      </w:r>
+      <w:proofErr w:type="spellStart"/>
+      <w:r>
+        <w:t>datas</w:t>
+      </w:r>
+      <w:proofErr w:type="spellEnd"/>
+      <w:r>
+        <w:t xml:space="preserve"> for their convenience.</w:t>
       </w:r>
     </w:p>
     <w:p>
@@ -114,25 +260,105 @@
         </w:numPr>
       </w:pPr>
       <w:r>
-        <w:t>Russian accessory maker caviar has created an iphone x Tesla mod</w:t>
+        <w:t xml:space="preserve">Russian accessory maker caviar has created an </w:t>
+      </w:r>
+      <w:proofErr w:type="spellStart"/>
+      <w:r>
+        <w:t>iphone</w:t>
+      </w:r>
+      <w:proofErr w:type="spellEnd"/>
+      <w:r>
+        <w:t xml:space="preserve"> x Tesla mod</w:t>
       </w:r>
       <w:r>
         <w:t>el with a solar charging panel and</w:t>
+      </w:r>
+      <w:r>
+        <w:t xml:space="preserve"> the phone attached with case eng</w:t>
+      </w:r>
+      <w:r>
+        <w:t xml:space="preserve">raved, priced at </w:t>
+      </w:r>
+      <w:proofErr w:type="gramStart"/>
+      <w:r>
+        <w:t>3</w:t>
+      </w:r>
+      <w:proofErr w:type="gramEnd"/>
+      <w:r>
+        <w:t xml:space="preserve"> lakh for a </w:t>
+      </w:r>
+      <w:r>
+        <w:t>64gb variants</w:t>
+      </w:r>
+      <w:r>
+        <w:t>.</w:t>
+      </w:r>
+    </w:p>
+    <w:p>
+      <w:pPr>
+        <w:pStyle w:val="ListParagraph"/>
+        <w:numPr>
+          <w:ilvl w:val="0"/>
+          <w:numId w:val="1"/>
+        </w:numPr>
+      </w:pPr>
+      <w:r>
+        <w:t xml:space="preserve">92 per cent of the world's currency is </w:t>
+      </w:r>
+      <w:proofErr w:type="gramStart"/>
+      <w:r>
+        <w:t>digital :</w:t>
+      </w:r>
+      <w:proofErr w:type="gramEnd"/>
+      <w:r>
+        <w:t xml:space="preserve"> The worlds money physically available is only 8 percent. From that, Black money piles are been kept hidden. Even Banks undergo digital transaction at its most point. Others are involved in Credit card or Debit cards or </w:t>
+      </w:r>
+      <w:proofErr w:type="gramStart"/>
+      <w:r>
+        <w:t>Wired</w:t>
+      </w:r>
+      <w:proofErr w:type="gramEnd"/>
+      <w:r>
+        <w:t xml:space="preserve"> transfers.</w:t>
+      </w:r>
+    </w:p>
+    <w:p>
+      <w:pPr>
+        <w:pStyle w:val="ListParagraph"/>
+        <w:numPr>
+          <w:ilvl w:val="0"/>
+          <w:numId w:val="1"/>
+        </w:numPr>
+      </w:pPr>
+      <w:r>
+        <w:t xml:space="preserve">Domain name registrations were free till </w:t>
+      </w:r>
+      <w:proofErr w:type="gramStart"/>
+      <w:r>
+        <w:t>1995 :</w:t>
+      </w:r>
+      <w:proofErr w:type="gramEnd"/>
+      <w:r>
+        <w:t xml:space="preserve"> Till 1995, Internet hosting and web domains were available free to people using it for its promotion. Then in 1995, </w:t>
+      </w:r>
+      <w:proofErr w:type="gramStart"/>
+      <w:r>
+        <w:t>A</w:t>
+      </w:r>
+      <w:proofErr w:type="gramEnd"/>
+      <w:r>
+        <w:t xml:space="preserve"> company named Network solutions was given the right to charge for the domains used. It </w:t>
+      </w:r>
+      <w:proofErr w:type="gramStart"/>
+      <w:r>
+        <w:t>was made</w:t>
+      </w:r>
+      <w:proofErr w:type="gramEnd"/>
+      <w:r>
+        <w:t xml:space="preserve"> expensive at its first but it then reduced to around 70 dollars per two years and now presently varies accordingly.</w:t>
       </w:r>
       <w:bookmarkStart w:id="0" w:name="_GoBack"/>
       <w:bookmarkEnd w:id="0"/>
-      <w:r>
-        <w:t xml:space="preserve"> the phone attached with case eng</w:t>
-      </w:r>
-      <w:r>
-        <w:t xml:space="preserve">raved, priced at 3 lakh for a </w:t>
-      </w:r>
-      <w:r>
-        <w:t>64gb variants</w:t>
-      </w:r>
-      <w:r>
-        <w:t>.</w:t>
-      </w:r>
     </w:p>
     <w:sectPr>
       <w:pgSz w:w="11906" w:h="16838"/>

</xml_diff>

<commit_message>
Added Train and Clock Puzzles
</commit_message>
<xml_diff>
--- a/News.docx
+++ b/News.docx
@@ -357,8 +357,194 @@
       <w:r>
         <w:t xml:space="preserve"> expensive at its first but it then reduced to around 70 dollars per two years and now presently varies accordingly.</w:t>
       </w:r>
+    </w:p>
+    <w:p>
+      <w:pPr>
+        <w:pStyle w:val="ListParagraph"/>
+        <w:numPr>
+          <w:ilvl w:val="0"/>
+          <w:numId w:val="1"/>
+        </w:numPr>
+      </w:pPr>
+      <w:r>
+        <w:t xml:space="preserve">In 1956, 5 MB of data weighed a </w:t>
+      </w:r>
+      <w:proofErr w:type="gramStart"/>
+      <w:r>
+        <w:t>ton :</w:t>
+      </w:r>
+      <w:proofErr w:type="gramEnd"/>
+      <w:r>
+        <w:t xml:space="preserve"> It was when IBM launched RAMAC in 1956. It had a section for memory of 5 megabytes of data stored in huge aluminium disks coated with magnetic iron oxide. The disks rotated at the speed of 1200 rpm. Feel the change.</w:t>
+      </w:r>
+    </w:p>
+    <w:p>
+      <w:pPr>
+        <w:pStyle w:val="ListParagraph"/>
+        <w:numPr>
+          <w:ilvl w:val="0"/>
+          <w:numId w:val="1"/>
+        </w:numPr>
+      </w:pPr>
+      <w:r>
+        <w:t>Russia bui</w:t>
+      </w:r>
+      <w:r>
+        <w:t>lt a computer that ran on water</w:t>
+      </w:r>
+      <w:r>
+        <w:t xml:space="preserve"> in </w:t>
+      </w:r>
+      <w:proofErr w:type="gramStart"/>
+      <w:r>
+        <w:t>1936</w:t>
+      </w:r>
+      <w:r>
+        <w:t xml:space="preserve"> :</w:t>
+      </w:r>
+      <w:proofErr w:type="gramEnd"/>
+      <w:r>
+        <w:t xml:space="preserve"> Before the miniaturization of transistors, computers had a much visible system of counting. Vladimir </w:t>
+      </w:r>
+      <w:proofErr w:type="spellStart"/>
+      <w:r>
+        <w:t>Lukyanov</w:t>
+      </w:r>
+      <w:proofErr w:type="spellEnd"/>
+      <w:r>
+        <w:t xml:space="preserve"> built a computer that solved partial differential equations. We can see a complex system of interconnected tubes of interconnected tubes filled with water. Surprisingly, the computer </w:t>
+      </w:r>
+      <w:proofErr w:type="gramStart"/>
+      <w:r>
+        <w:t>didn’t</w:t>
+      </w:r>
+      <w:proofErr w:type="gramEnd"/>
+      <w:r>
+        <w:t xml:space="preserve"> go as a success but the same was used to solve the cracking problem in concretes.</w:t>
+      </w:r>
+    </w:p>
+    <w:p>
+      <w:pPr>
+        <w:pStyle w:val="ListParagraph"/>
+        <w:numPr>
+          <w:ilvl w:val="0"/>
+          <w:numId w:val="1"/>
+        </w:numPr>
+      </w:pPr>
+      <w:r>
+        <w:t xml:space="preserve">Wikipedia is a </w:t>
+      </w:r>
+      <w:proofErr w:type="gramStart"/>
+      <w:r>
+        <w:t>website which</w:t>
+      </w:r>
+      <w:proofErr w:type="gramEnd"/>
+      <w:r>
+        <w:t xml:space="preserve"> allows the users information about others free of cost. </w:t>
+      </w:r>
+      <w:proofErr w:type="gramStart"/>
+      <w:r>
+        <w:t>But</w:t>
+      </w:r>
+      <w:proofErr w:type="gramEnd"/>
+      <w:r>
+        <w:t xml:space="preserve"> person who has just internet access can edit pages of </w:t>
+      </w:r>
+      <w:proofErr w:type="spellStart"/>
+      <w:r>
+        <w:t>wikipedia</w:t>
+      </w:r>
+      <w:proofErr w:type="spellEnd"/>
+      <w:r>
+        <w:t xml:space="preserve"> if they are known of the facts. The google has allocated around 2000 vandal bots to </w:t>
+      </w:r>
+      <w:proofErr w:type="spellStart"/>
+      <w:r>
+        <w:t>monitorise</w:t>
+      </w:r>
+      <w:proofErr w:type="spellEnd"/>
+      <w:r>
+        <w:t xml:space="preserve"> these changes. If they feel it like prank then they immediately </w:t>
+      </w:r>
+      <w:proofErr w:type="gramStart"/>
+      <w:r>
+        <w:t>revert back.</w:t>
+      </w:r>
+      <w:proofErr w:type="gramEnd"/>
+      <w:r>
+        <w:t xml:space="preserve"> The surprise is these </w:t>
+      </w:r>
+      <w:proofErr w:type="gramStart"/>
+      <w:r>
+        <w:t>are done</w:t>
+      </w:r>
+      <w:proofErr w:type="gramEnd"/>
+      <w:r>
+        <w:t xml:space="preserve"> in fraction of seconds.</w:t>
+      </w:r>
+    </w:p>
+    <w:p>
+      <w:pPr>
+        <w:pStyle w:val="ListParagraph"/>
+        <w:numPr>
+          <w:ilvl w:val="0"/>
+          <w:numId w:val="1"/>
+        </w:numPr>
+      </w:pPr>
+      <w:r>
+        <w:lastRenderedPageBreak/>
+        <w:t xml:space="preserve">Steve Jobs quit his CEO post of apple in 2011. Then he hold an </w:t>
+      </w:r>
+      <w:r>
+        <w:t>iPhone</w:t>
+      </w:r>
+      <w:r>
+        <w:t xml:space="preserve"> 4s in his hands and asked the </w:t>
+      </w:r>
+      <w:r>
+        <w:t>Siri</w:t>
+      </w:r>
+      <w:r>
+        <w:t xml:space="preserve"> "</w:t>
+      </w:r>
+      <w:r>
+        <w:t>What’s</w:t>
+      </w:r>
+      <w:r>
+        <w:t xml:space="preserve"> your gender?" Siri replied. They assigned no gender to me. Steve was surprised. Truth is </w:t>
+      </w:r>
+      <w:r>
+        <w:t>Siri’s</w:t>
+      </w:r>
+      <w:r>
+        <w:t xml:space="preserve"> voice is not programmed. </w:t>
+      </w:r>
+      <w:r>
+        <w:t>It is</w:t>
+      </w:r>
+      <w:r>
+        <w:t xml:space="preserve"> the voice of a </w:t>
+      </w:r>
+      <w:r>
+        <w:t>woman</w:t>
+      </w:r>
+      <w:r>
+        <w:t xml:space="preserve"> named Susan Bennet, A playback singer and voiceover artist </w:t>
+      </w:r>
       <w:bookmarkStart w:id="0" w:name="_GoBack"/>
       <w:bookmarkEnd w:id="0"/>
+      <w:r>
+        <w:t>whose</w:t>
+      </w:r>
+      <w:r>
+        <w:t xml:space="preserve"> 67 now. Yeah </w:t>
+      </w:r>
+      <w:r>
+        <w:t>Siri</w:t>
+      </w:r>
+      <w:r>
+        <w:t xml:space="preserve"> do has gender, name, and everything</w:t>
+      </w:r>
     </w:p>
     <w:sectPr>
       <w:pgSz w:w="11906" w:h="16838"/>

</xml_diff>